<commit_message>
einfach mal ne änderung gemacht
</commit_message>
<xml_diff>
--- a/15000_Betriebssysteme/Betriebssysteme_WS21_Praktikum_A3_Mayer.docx
+++ b/15000_Betriebssysteme/Betriebssysteme_WS21_Praktikum_A3_Mayer.docx
@@ -1,8 +1,12 @@
 
 <file path=word/document.xml><?xml version="1.0" encoding="utf-8"?>
-<w:document xmlns:wpc="http://schemas.microsoft.com/office/word/2010/wordprocessingCanvas" xmlns:cx="http://schemas.microsoft.com/office/drawing/2014/chartex" xmlns:cx1="http://schemas.microsoft.com/office/drawing/2015/9/8/chartex" xmlns:cx2="http://schemas.microsoft.com/office/drawing/2015/10/21/chartex" xmlns:cx3="http://schemas.microsoft.com/office/drawing/2016/5/9/chartex" xmlns:cx4="http://schemas.microsoft.com/office/drawing/2016/5/10/chartex" xmlns:cx5="http://schemas.microsoft.com/office/drawing/2016/5/11/chartex" xmlns:cx6="http://schemas.microsoft.com/office/drawing/2016/5/12/chartex" xmlns:cx7="http://schemas.microsoft.com/office/drawing/2016/5/13/chartex" xmlns:cx8="http://schemas.microsoft.com/office/drawing/2016/5/14/chartex" xmlns:mc="http://schemas.openxmlformats.org/markup-compatibility/2006" xmlns:aink="http://schemas.microsoft.com/office/drawing/2016/ink" xmlns:am3d="http://schemas.microsoft.com/office/drawing/2017/model3d" xmlns:o="urn:schemas-microsoft-com:office:office" xmlns:r="http://schemas.openxmlformats.org/officeDocument/2006/relationships" xmlns:m="http://schemas.openxmlformats.org/officeDocument/2006/math" xmlns:v="urn:schemas-microsoft-com:vml" xmlns:wp14="http://schemas.microsoft.com/office/word/2010/wordprocessingDrawing" xmlns:wp="http://schemas.openxmlformats.org/drawingml/2006/wordprocessingDrawing" xmlns:w10="urn:schemas-microsoft-com:office:word" xmlns:w="http://schemas.openxmlformats.org/wordprocessingml/2006/main" xmlns:w14="http://schemas.microsoft.com/office/word/2010/wordml" xmlns:w15="http://schemas.microsoft.com/office/word/2012/wordml" xmlns:w16cex="http://schemas.microsoft.com/office/word/2018/wordml/cex" xmlns:w16cid="http://schemas.microsoft.com/office/word/2016/wordml/cid" xmlns:w16="http://schemas.microsoft.com/office/word/2018/wordml" xmlns:w16sdtdh="http://schemas.microsoft.com/office/word/2020/wordml/sdtdatahash" xmlns:w16se="http://schemas.microsoft.com/office/word/2015/wordml/symex" xmlns:wpg="http://schemas.microsoft.com/office/word/2010/wordprocessingGroup" xmlns:wpi="http://schemas.microsoft.com/office/word/2010/wordprocessingInk" xmlns:wne="http://schemas.microsoft.com/office/word/2006/wordml" xmlns:wps="http://schemas.microsoft.com/office/word/2010/wordprocessingShape" mc:Ignorable="w14 w15 w16se w16cid w16 w16cex w16sdtdh wp14">
+<w:document xmlns:wpc="http://schemas.microsoft.com/office/word/2010/wordprocessingCanvas" xmlns:cx="http://schemas.microsoft.com/office/drawing/2014/chartex" xmlns:cx1="http://schemas.microsoft.com/office/drawing/2015/9/8/chartex" xmlns:cx2="http://schemas.microsoft.com/office/drawing/2015/10/21/chartex" xmlns:cx3="http://schemas.microsoft.com/office/drawing/2016/5/9/chartex" xmlns:cx4="http://schemas.microsoft.com/office/drawing/2016/5/10/chartex" xmlns:cx5="http://schemas.microsoft.com/office/drawing/2016/5/11/chartex" xmlns:cx6="http://schemas.microsoft.com/office/drawing/2016/5/12/chartex" xmlns:cx7="http://schemas.microsoft.com/office/drawing/2016/5/13/chartex" xmlns:cx8="http://schemas.microsoft.com/office/drawing/2016/5/14/chartex" xmlns:mc="http://schemas.openxmlformats.org/markup-compatibility/2006" xmlns:aink="http://schemas.microsoft.com/office/drawing/2016/ink" xmlns:am3d="http://schemas.microsoft.com/office/drawing/2017/model3d" xmlns:o="urn:schemas-microsoft-com:office:office" xmlns:oel="http://schemas.microsoft.com/office/2019/extlst" xmlns:r="http://schemas.openxmlformats.org/officeDocument/2006/relationships" xmlns:m="http://schemas.openxmlformats.org/officeDocument/2006/math" xmlns:v="urn:schemas-microsoft-com:vml" xmlns:wp14="http://schemas.microsoft.com/office/word/2010/wordprocessingDrawing" xmlns:wp="http://schemas.openxmlformats.org/drawingml/2006/wordprocessingDrawing" xmlns:w10="urn:schemas-microsoft-com:office:word" xmlns:w="http://schemas.openxmlformats.org/wordprocessingml/2006/main" xmlns:w14="http://schemas.microsoft.com/office/word/2010/wordml" xmlns:w15="http://schemas.microsoft.com/office/word/2012/wordml" xmlns:w16cex="http://schemas.microsoft.com/office/word/2018/wordml/cex" xmlns:w16cid="http://schemas.microsoft.com/office/word/2016/wordml/cid" xmlns:w16="http://schemas.microsoft.com/office/word/2018/wordml" xmlns:w16du="http://schemas.microsoft.com/office/word/2023/wordml/word16du" xmlns:w16sdtdh="http://schemas.microsoft.com/office/word/2020/wordml/sdtdatahash" xmlns:w16se="http://schemas.microsoft.com/office/word/2015/wordml/symex" xmlns:wpg="http://schemas.microsoft.com/office/word/2010/wordprocessingGroup" xmlns:wpi="http://schemas.microsoft.com/office/word/2010/wordprocessingInk" xmlns:wne="http://schemas.microsoft.com/office/word/2006/wordml" xmlns:wps="http://schemas.microsoft.com/office/word/2010/wordprocessingShape" mc:Ignorable="w14 w15 w16se w16cid w16 w16cex w16sdtdh w16du wp14">
   <w:body>
-    <w:p/>
+    <w:p>
+      <w:r>
+        <w:t>So find ichs besser //Test für git</w:t>
+      </w:r>
+    </w:p>
     <w:p>
       <w:pPr>
         <w:pStyle w:val="Titel"/>
@@ -1364,31 +1368,7 @@
       </w:pPr>
       <w:bookmarkStart w:id="1" w:name="_Toc92115726"/>
       <w:r>
-        <w:t xml:space="preserve">Aufbau der </w:t>
-      </w:r>
-      <w:proofErr w:type="spellStart"/>
-      <w:r>
-        <w:t>int</w:t>
-      </w:r>
-      <w:proofErr w:type="spellEnd"/>
-      <w:r>
-        <w:t xml:space="preserve"> </w:t>
-      </w:r>
-      <w:proofErr w:type="spellStart"/>
-      <w:r>
-        <w:t>main</w:t>
-      </w:r>
-      <w:proofErr w:type="spellEnd"/>
-      <w:r>
-        <w:t xml:space="preserve"> (</w:t>
-      </w:r>
-      <w:proofErr w:type="spellStart"/>
-      <w:r>
-        <w:t>void</w:t>
-      </w:r>
-      <w:proofErr w:type="spellEnd"/>
-      <w:r>
-        <w:t>)</w:t>
+        <w:t>Aufbau der int main (void)</w:t>
       </w:r>
       <w:bookmarkEnd w:id="1"/>
     </w:p>
@@ -1398,35 +1378,11 @@
       </w:r>
       <w:r>
         <w:br/>
-        <w:t xml:space="preserve">In der </w:t>
-      </w:r>
-      <w:proofErr w:type="spellStart"/>
-      <w:r>
-        <w:t>main</w:t>
-      </w:r>
-      <w:proofErr w:type="spellEnd"/>
-      <w:r>
-        <w:t xml:space="preserve"> des Rumpfprogramms sind bereits einige </w:t>
-      </w:r>
-      <w:proofErr w:type="spellStart"/>
-      <w:r>
-        <w:t>ToDos</w:t>
-      </w:r>
-      <w:proofErr w:type="spellEnd"/>
-      <w:r>
-        <w:t xml:space="preserve"> beschrieben.</w:t>
+        <w:t>In der main des Rumpfprogramms sind bereits einige ToDos beschrieben.</w:t>
       </w:r>
       <w:r>
         <w:br/>
-        <w:t xml:space="preserve">Nachdem die Variablen </w:t>
-      </w:r>
-      <w:proofErr w:type="spellStart"/>
-      <w:r>
-        <w:t>initalisiert</w:t>
-      </w:r>
-      <w:proofErr w:type="spellEnd"/>
-      <w:r>
-        <w:t xml:space="preserve"> wurden und die „Kontakt-Datenbank“ aus „zufälligen“ Daten erzeugt wurde müssen die Message Queues eingerichtet werden. </w:t>
+        <w:t xml:space="preserve">Nachdem die Variablen initalisiert wurden und die „Kontakt-Datenbank“ aus „zufälligen“ Daten erzeugt wurde müssen die Message Queues eingerichtet werden. </w:t>
       </w:r>
     </w:p>
     <w:p>
@@ -1473,23 +1429,7 @@
     </w:p>
     <w:p>
       <w:r>
-        <w:t xml:space="preserve">Es wird eine Message Queue </w:t>
-      </w:r>
-      <w:proofErr w:type="spellStart"/>
-      <w:r>
-        <w:t>askContact</w:t>
-      </w:r>
-      <w:proofErr w:type="spellEnd"/>
-      <w:r>
-        <w:t xml:space="preserve"> erzeugt und Anzahl n </w:t>
-      </w:r>
-      <w:proofErr w:type="spellStart"/>
-      <w:r>
-        <w:t>resultContacts</w:t>
-      </w:r>
-      <w:proofErr w:type="spellEnd"/>
-      <w:r>
-        <w:t xml:space="preserve"> Message Queues die über die Vorschleife in Abhängigkeit von der Konstanten MAXCLIENTS erzeugt werden.</w:t>
+        <w:t>Es wird eine Message Queue askContact erzeugt und Anzahl n resultContacts Message Queues die über die Vorschleife in Abhängigkeit von der Konstanten MAXCLIENTS erzeugt werden.</w:t>
       </w:r>
       <w:r>
         <w:rPr>
@@ -1534,15 +1474,7 @@
     </w:p>
     <w:p>
       <w:r>
-        <w:t xml:space="preserve">Als nächstes wird die Semaphore die für das </w:t>
-      </w:r>
-      <w:proofErr w:type="spellStart"/>
-      <w:r>
-        <w:t>printf</w:t>
-      </w:r>
-      <w:proofErr w:type="spellEnd"/>
-      <w:r>
-        <w:t xml:space="preserve"> verwendet werden soll eingerichtet.</w:t>
+        <w:t>Als nächstes wird die Semaphore die für das printf verwendet werden soll eingerichtet.</w:t>
       </w:r>
     </w:p>
     <w:p>
@@ -1592,15 +1524,7 @@
     </w:p>
     <w:p>
       <w:r>
-        <w:t xml:space="preserve">Dies wird über die Funktion </w:t>
-      </w:r>
-      <w:proofErr w:type="spellStart"/>
-      <w:r>
-        <w:t>initHandler</w:t>
-      </w:r>
-      <w:proofErr w:type="spellEnd"/>
-      <w:r>
-        <w:t xml:space="preserve"> realisiert.</w:t>
+        <w:t>Dies wird über die Funktion initHandler realisiert.</w:t>
       </w:r>
     </w:p>
     <w:p>
@@ -1694,44 +1618,12 @@
       </w:r>
       <w:r>
         <w:br/>
-        <w:t xml:space="preserve">Mittels </w:t>
-      </w:r>
-      <w:proofErr w:type="spellStart"/>
-      <w:r>
-        <w:t>for</w:t>
-      </w:r>
-      <w:proofErr w:type="spellEnd"/>
-      <w:r>
-        <w:t xml:space="preserve">-Schleife werden Abhängig von der Konstanten MAXCLIENTS, Prozesse erzeugt welche die Funktion </w:t>
-      </w:r>
-      <w:proofErr w:type="spellStart"/>
-      <w:r>
-        <w:t>clientCode</w:t>
-      </w:r>
-      <w:proofErr w:type="spellEnd"/>
-      <w:r>
-        <w:t xml:space="preserve"> ausführen. Außerdem wird die Variable </w:t>
-      </w:r>
-      <w:proofErr w:type="spellStart"/>
-      <w:r>
-        <w:t>nClients</w:t>
-      </w:r>
-      <w:proofErr w:type="spellEnd"/>
-      <w:r>
-        <w:t xml:space="preserve"> hochgezählt. Dort wird die Anzahl der Clients gespeichert.</w:t>
+        <w:t>Mittels for-Schleife werden Abhängig von der Konstanten MAXCLIENTS, Prozesse erzeugt welche die Funktion clientCode ausführen. Außerdem wird die Variable nClients hochgezählt. Dort wird die Anzahl der Clients gespeichert.</w:t>
       </w:r>
     </w:p>
     <w:p>
       <w:r>
-        <w:t xml:space="preserve">Zuletzt muss noch die Funktion </w:t>
-      </w:r>
-      <w:proofErr w:type="spellStart"/>
-      <w:r>
-        <w:t>serverCode</w:t>
-      </w:r>
-      <w:proofErr w:type="spellEnd"/>
-      <w:r>
-        <w:t xml:space="preserve"> aufgerufen werden.</w:t>
+        <w:t>Zuletzt muss noch die Funktion serverCode aufgerufen werden.</w:t>
       </w:r>
       <w:r>
         <w:br/>
@@ -1786,44 +1678,18 @@
       <w:bookmarkStart w:id="4" w:name="_Toc92115727"/>
       <w:r>
         <w:lastRenderedPageBreak/>
-        <w:t xml:space="preserve">Aufbau der Funktion </w:t>
-      </w:r>
-      <w:proofErr w:type="spellStart"/>
-      <w:r>
-        <w:t>int</w:t>
-      </w:r>
-      <w:proofErr w:type="spellEnd"/>
-      <w:r>
-        <w:t xml:space="preserve"> </w:t>
+        <w:t xml:space="preserve">Aufbau der Funktion int </w:t>
       </w:r>
       <w:bookmarkEnd w:id="2"/>
       <w:bookmarkEnd w:id="3"/>
-      <w:proofErr w:type="spellStart"/>
       <w:r>
         <w:t>fillContacts</w:t>
       </w:r>
-      <w:proofErr w:type="spellEnd"/>
       <w:r>
         <w:t xml:space="preserve"> </w:t>
       </w:r>
       <w:r>
-        <w:t>(</w:t>
-      </w:r>
-      <w:proofErr w:type="spellStart"/>
-      <w:r>
-        <w:t>int</w:t>
-      </w:r>
-      <w:proofErr w:type="spellEnd"/>
-      <w:r>
-        <w:t xml:space="preserve"> </w:t>
-      </w:r>
-      <w:proofErr w:type="spellStart"/>
-      <w:r>
-        <w:t>numberOfContacts</w:t>
-      </w:r>
-      <w:proofErr w:type="spellEnd"/>
-      <w:r>
-        <w:t>)</w:t>
+        <w:t>(int numberOfContacts)</w:t>
       </w:r>
       <w:bookmarkEnd w:id="4"/>
     </w:p>
@@ -1856,59 +1722,20 @@
       <w:r>
         <w:t xml:space="preserve">Aufbau der Funktion </w:t>
       </w:r>
-      <w:proofErr w:type="spellStart"/>
       <w:r>
         <w:t>void</w:t>
       </w:r>
-      <w:proofErr w:type="spellEnd"/>
       <w:r>
         <w:t xml:space="preserve"> </w:t>
       </w:r>
-      <w:proofErr w:type="spellStart"/>
-      <w:r>
-        <w:t>clientCode</w:t>
-      </w:r>
-      <w:proofErr w:type="spellEnd"/>
-      <w:r>
-        <w:t xml:space="preserve"> (</w:t>
-      </w:r>
-      <w:proofErr w:type="spellStart"/>
-      <w:r>
-        <w:t>int</w:t>
-      </w:r>
-      <w:proofErr w:type="spellEnd"/>
-      <w:r>
-        <w:t xml:space="preserve"> </w:t>
-      </w:r>
-      <w:proofErr w:type="spellStart"/>
-      <w:r>
-        <w:t>clientNr</w:t>
-      </w:r>
-      <w:proofErr w:type="spellEnd"/>
-      <w:r>
-        <w:t>)</w:t>
+      <w:r>
+        <w:t>clientCode (int clientNr)</w:t>
       </w:r>
       <w:bookmarkEnd w:id="5"/>
     </w:p>
     <w:p>
       <w:r>
-        <w:t xml:space="preserve">Nach jedem erfolgreichen Fork welcher ausgeführt wird, wird die Funktion </w:t>
-      </w:r>
-      <w:proofErr w:type="spellStart"/>
-      <w:r>
-        <w:t>clientCode</w:t>
-      </w:r>
-      <w:proofErr w:type="spellEnd"/>
-      <w:r>
-        <w:t xml:space="preserve"> ausgeführt. Die Funktion bekommt die Variable </w:t>
-      </w:r>
-      <w:proofErr w:type="spellStart"/>
-      <w:r>
-        <w:t>nClients</w:t>
-      </w:r>
-      <w:proofErr w:type="spellEnd"/>
-      <w:r>
-        <w:t xml:space="preserve"> übergeben welche bei jedem erze</w:t>
+        <w:t>Nach jedem erfolgreichen Fork welcher ausgeführt wird, wird die Funktion clientCode ausgeführt. Die Funktion bekommt die Variable nClients übergeben welche bei jedem erze</w:t>
       </w:r>
       <w:r>
         <w:t>u</w:t>
@@ -1919,23 +1746,7 @@
     </w:p>
     <w:p>
       <w:r>
-        <w:t xml:space="preserve">Die Funktion wurde zum Großteil ebenfalls bereitgestellt. Abhängig von der Konstanten Anzahl schickt jeder Client eine Message an den Server. Diese Message setzt sich zusammen aus der Variablen </w:t>
-      </w:r>
-      <w:proofErr w:type="spellStart"/>
-      <w:r>
-        <w:t>vonWem</w:t>
-      </w:r>
-      <w:proofErr w:type="spellEnd"/>
-      <w:r>
-        <w:t xml:space="preserve"> (in dieser Variablen wird die </w:t>
-      </w:r>
-      <w:proofErr w:type="spellStart"/>
-      <w:r>
-        <w:t>ClientNr</w:t>
-      </w:r>
-      <w:proofErr w:type="spellEnd"/>
-      <w:r>
-        <w:t xml:space="preserve"> gespeichert) </w:t>
+        <w:t xml:space="preserve">Die Funktion wurde zum Großteil ebenfalls bereitgestellt. Abhängig von der Konstanten Anzahl schickt jeder Client eine Message an den Server. Diese Message setzt sich zusammen aus der Variablen vonWem (in dieser Variablen wird die ClientNr gespeichert) </w:t>
       </w:r>
       <w:r>
         <w:t xml:space="preserve">und </w:t>
@@ -2001,15 +1812,7 @@
     </w:p>
     <w:p>
       <w:r>
-        <w:t>Dann wartet der Prozess bis dieser eine Message (</w:t>
-      </w:r>
-      <w:proofErr w:type="spellStart"/>
-      <w:r>
-        <w:t>resultContacts</w:t>
-      </w:r>
-      <w:proofErr w:type="spellEnd"/>
-      <w:r>
-        <w:t>) vom Server erhält.</w:t>
+        <w:t>Dann wartet der Prozess bis dieser eine Message (resultContacts) vom Server erhält.</w:t>
       </w:r>
       <w:r>
         <w:br/>
@@ -2107,44 +1910,12 @@
         <w:t>In der Nachricht ist enthalten von wem die Nachricht ist,</w:t>
       </w:r>
       <w:r>
-        <w:t xml:space="preserve"> Vorname, Nachname sowie die </w:t>
-      </w:r>
-      <w:proofErr w:type="spellStart"/>
-      <w:r>
-        <w:t>Email</w:t>
-      </w:r>
-      <w:proofErr w:type="spellEnd"/>
-      <w:r>
-        <w:t>.</w:t>
+        <w:t xml:space="preserve"> Vorname, Nachname sowie die Email.</w:t>
       </w:r>
     </w:p>
     <w:p>
       <w:r>
-        <w:t xml:space="preserve">Nachdem die Semaphore angefordert wurde, wird die </w:t>
-      </w:r>
-      <w:proofErr w:type="spellStart"/>
-      <w:r>
-        <w:t>ClientNr</w:t>
-      </w:r>
-      <w:proofErr w:type="spellEnd"/>
-      <w:r>
-        <w:t xml:space="preserve">, der </w:t>
-      </w:r>
-      <w:proofErr w:type="spellStart"/>
-      <w:r>
-        <w:t>Datsensatz</w:t>
-      </w:r>
-      <w:proofErr w:type="spellEnd"/>
-      <w:r>
-        <w:t xml:space="preserve">, sowie der entsprechende Vorname, Nachname und die </w:t>
-      </w:r>
-      <w:proofErr w:type="spellStart"/>
-      <w:r>
-        <w:t>Email</w:t>
-      </w:r>
-      <w:proofErr w:type="spellEnd"/>
-      <w:r>
-        <w:t>-Adresse auf der Konsole ausgegeben.</w:t>
+        <w:t>Nachdem die Semaphore angefordert wurde, wird die ClientNr, der Datsensatz, sowie der entsprechende Vorname, Nachname und die Email-Adresse auf der Konsole ausgegeben.</w:t>
       </w:r>
       <w:r>
         <w:br/>
@@ -2201,57 +1972,17 @@
       </w:pPr>
       <w:bookmarkStart w:id="6" w:name="_Toc92115729"/>
       <w:r>
-        <w:t xml:space="preserve">Aufbau der Funktion </w:t>
-      </w:r>
-      <w:proofErr w:type="spellStart"/>
-      <w:r>
-        <w:t>void</w:t>
-      </w:r>
-      <w:proofErr w:type="spellEnd"/>
-      <w:r>
-        <w:t xml:space="preserve"> </w:t>
-      </w:r>
-      <w:proofErr w:type="spellStart"/>
-      <w:r>
-        <w:t>serverCode</w:t>
-      </w:r>
-      <w:proofErr w:type="spellEnd"/>
-      <w:r>
-        <w:t xml:space="preserve"> (</w:t>
-      </w:r>
-      <w:proofErr w:type="spellStart"/>
-      <w:r>
-        <w:t>void</w:t>
-      </w:r>
-      <w:proofErr w:type="spellEnd"/>
-      <w:r>
-        <w:t>)</w:t>
+        <w:t>Aufbau der Funktion void serverCode (void)</w:t>
       </w:r>
       <w:bookmarkEnd w:id="6"/>
     </w:p>
     <w:p>
       <w:r>
-        <w:t xml:space="preserve">Auch bei der Funktion </w:t>
-      </w:r>
-      <w:proofErr w:type="spellStart"/>
-      <w:r>
-        <w:t>servcerCode</w:t>
-      </w:r>
-      <w:proofErr w:type="spellEnd"/>
-      <w:r>
-        <w:t xml:space="preserve"> wurde schon einiges zur Verfügung gestellt.</w:t>
+        <w:t>Auch bei der Funktion servcerCode wurde schon einiges zur Verfügung gestellt.</w:t>
       </w:r>
       <w:r>
         <w:br/>
-        <w:t xml:space="preserve">Der Eltern-Prozess befindet sich in einer </w:t>
-      </w:r>
-      <w:proofErr w:type="spellStart"/>
-      <w:r>
-        <w:t>while</w:t>
-      </w:r>
-      <w:proofErr w:type="spellEnd"/>
-      <w:r>
-        <w:t>(1) Schleife in der er auf Nachrichten der Clients wartet.</w:t>
+        <w:t>Der Eltern-Prozess befindet sich in einer while(1) Schleife in der er auf Nachrichten der Clients wartet.</w:t>
       </w:r>
       <w:r>
         <w:br/>
@@ -2356,15 +2087,7 @@
     </w:p>
     <w:p>
       <w:r>
-        <w:t xml:space="preserve">Um dem Client den entsprechenden Datensatz senden zu können muss die Nachricht noch zusammengesetzt werden. Anhand der Variablen Datensatz kann der entsprechende Vorname, Nachname und die </w:t>
-      </w:r>
-      <w:proofErr w:type="spellStart"/>
-      <w:r>
-        <w:t>Email</w:t>
-      </w:r>
-      <w:proofErr w:type="spellEnd"/>
-      <w:r>
-        <w:t xml:space="preserve"> Adresse in die Variablen kopiert werden.</w:t>
+        <w:t>Um dem Client den entsprechenden Datensatz senden zu können muss die Nachricht noch zusammengesetzt werden. Anhand der Variablen Datensatz kann der entsprechende Vorname, Nachname und die Email Adresse in die Variablen kopiert werden.</w:t>
       </w:r>
     </w:p>
     <w:p>
@@ -2412,23 +2135,7 @@
     </w:p>
     <w:p>
       <w:r>
-        <w:t xml:space="preserve">Mittels </w:t>
-      </w:r>
-      <w:proofErr w:type="spellStart"/>
-      <w:r>
-        <w:t>msgsnd</w:t>
-      </w:r>
-      <w:proofErr w:type="spellEnd"/>
-      <w:r>
-        <w:t xml:space="preserve"> wird dann dem entsprechenden Client die Nachricht </w:t>
-      </w:r>
-      <w:proofErr w:type="spellStart"/>
-      <w:r>
-        <w:t>resultContacts</w:t>
-      </w:r>
-      <w:proofErr w:type="spellEnd"/>
-      <w:r>
-        <w:t xml:space="preserve"> gesendet.</w:t>
+        <w:t>Mittels msgsnd wird dann dem entsprechenden Client die Nachricht resultContacts gesendet.</w:t>
       </w:r>
       <w:r>
         <w:br/>
@@ -2485,47 +2192,7 @@
       </w:pPr>
       <w:bookmarkStart w:id="7" w:name="_Toc92115730"/>
       <w:r>
-        <w:t xml:space="preserve">Aufbau der Funktion </w:t>
-      </w:r>
-      <w:proofErr w:type="spellStart"/>
-      <w:r>
-        <w:t>static</w:t>
-      </w:r>
-      <w:proofErr w:type="spellEnd"/>
-      <w:r>
-        <w:t xml:space="preserve"> </w:t>
-      </w:r>
-      <w:proofErr w:type="spellStart"/>
-      <w:r>
-        <w:t>void</w:t>
-      </w:r>
-      <w:proofErr w:type="spellEnd"/>
-      <w:r>
-        <w:t xml:space="preserve"> </w:t>
-      </w:r>
-      <w:proofErr w:type="spellStart"/>
-      <w:r>
-        <w:t>sigChildHandler</w:t>
-      </w:r>
-      <w:proofErr w:type="spellEnd"/>
-      <w:r>
-        <w:t xml:space="preserve"> (</w:t>
-      </w:r>
-      <w:proofErr w:type="spellStart"/>
-      <w:r>
-        <w:t>int</w:t>
-      </w:r>
-      <w:proofErr w:type="spellEnd"/>
-      <w:r>
-        <w:t xml:space="preserve"> </w:t>
-      </w:r>
-      <w:proofErr w:type="spellStart"/>
-      <w:r>
-        <w:t>signr</w:t>
-      </w:r>
-      <w:proofErr w:type="spellEnd"/>
-      <w:r>
-        <w:t>)</w:t>
+        <w:t>Aufbau der Funktion static void sigChildHandler (int signr)</w:t>
       </w:r>
       <w:bookmarkEnd w:id="7"/>
     </w:p>
@@ -2535,35 +2202,11 @@
       </w:r>
       <w:r>
         <w:br/>
-        <w:t xml:space="preserve">Es wird auf der Konsole ausgegeben das der </w:t>
-      </w:r>
-      <w:proofErr w:type="spellStart"/>
-      <w:r>
-        <w:t>sigChildHandler</w:t>
-      </w:r>
-      <w:proofErr w:type="spellEnd"/>
-      <w:r>
-        <w:t xml:space="preserve"> ausgeführt wird.</w:t>
+        <w:t>Es wird auf der Konsole ausgegeben das der sigChildHandler ausgeführt wird.</w:t>
       </w:r>
       <w:r>
         <w:br/>
-        <w:t xml:space="preserve">Außerdem wird die Variable </w:t>
-      </w:r>
-      <w:proofErr w:type="spellStart"/>
-      <w:r>
-        <w:t>nClients</w:t>
-      </w:r>
-      <w:proofErr w:type="spellEnd"/>
-      <w:r>
-        <w:t xml:space="preserve"> um 1 </w:t>
-      </w:r>
-      <w:proofErr w:type="spellStart"/>
-      <w:r>
-        <w:t>reduzuert</w:t>
-      </w:r>
-      <w:proofErr w:type="spellEnd"/>
-      <w:r>
-        <w:t>.</w:t>
+        <w:t>Außerdem wird die Variable nClients um 1 reduzuert.</w:t>
       </w:r>
     </w:p>
     <w:p>
@@ -2611,15 +2254,7 @@
         <w:br/>
       </w:r>
       <w:r>
-        <w:t xml:space="preserve">Sobald die Variable </w:t>
-      </w:r>
-      <w:proofErr w:type="spellStart"/>
-      <w:r>
-        <w:t>nClients</w:t>
-      </w:r>
-      <w:proofErr w:type="spellEnd"/>
-      <w:r>
-        <w:t>==0 ist, werden die Message Queues gelöscht. Außerdem wird die Semaphore zerstört und der Elternprozess beendet.</w:t>
+        <w:t>Sobald die Variable nClients==0 ist, werden die Message Queues gelöscht. Außerdem wird die Semaphore zerstört und der Elternprozess beendet.</w:t>
       </w:r>
     </w:p>
     <w:p>
@@ -2649,15 +2284,7 @@
         <w:t>dem Ablauf besser folgen zu können</w:t>
       </w:r>
       <w:r>
-        <w:t xml:space="preserve">, habe ich einige </w:t>
-      </w:r>
-      <w:proofErr w:type="spellStart"/>
-      <w:r>
-        <w:t>printf</w:t>
-      </w:r>
-      <w:proofErr w:type="spellEnd"/>
-      <w:r>
-        <w:t xml:space="preserve"> im Code eingefügt</w:t>
+        <w:t>, habe ich einige printf im Code eingefügt</w:t>
       </w:r>
       <w:r>
         <w:t>.</w:t>
@@ -2668,35 +2295,11 @@
         <w:t>Dazu habe</w:t>
       </w:r>
       <w:r>
-        <w:t xml:space="preserve"> ich mir das </w:t>
-      </w:r>
-      <w:proofErr w:type="spellStart"/>
-      <w:r>
-        <w:t>define</w:t>
-      </w:r>
-      <w:proofErr w:type="spellEnd"/>
-      <w:r>
-        <w:t xml:space="preserve"> DEBUG angelegt.</w:t>
+        <w:t xml:space="preserve"> ich mir das define DEBUG angelegt.</w:t>
       </w:r>
       <w:r>
         <w:br/>
-        <w:t xml:space="preserve">Ist das </w:t>
-      </w:r>
-      <w:proofErr w:type="spellStart"/>
-      <w:r>
-        <w:t>define</w:t>
-      </w:r>
-      <w:proofErr w:type="spellEnd"/>
-      <w:r>
-        <w:t xml:space="preserve"> aktiv, wird über </w:t>
-      </w:r>
-      <w:proofErr w:type="spellStart"/>
-      <w:r>
-        <w:t>ifdef</w:t>
-      </w:r>
-      <w:proofErr w:type="spellEnd"/>
-      <w:r>
-        <w:t xml:space="preserve"> DEBUG die Ausgabe „aktiviert“. </w:t>
+        <w:t xml:space="preserve">Ist das define aktiv, wird über ifdef DEBUG die Ausgabe „aktiviert“. </w:t>
       </w:r>
       <w:r>
         <w:br/>
@@ -2760,15 +2363,7 @@
     </w:p>
     <w:p>
       <w:r>
-        <w:t xml:space="preserve">Um das Programm besser dokumentieren zu können habe ich die </w:t>
-      </w:r>
-      <w:proofErr w:type="spellStart"/>
-      <w:r>
-        <w:t>define</w:t>
-      </w:r>
-      <w:proofErr w:type="spellEnd"/>
-      <w:r>
-        <w:t xml:space="preserve"> DEBUG aktiviert. </w:t>
+        <w:t xml:space="preserve">Um das Programm besser dokumentieren zu können habe ich die define DEBUG aktiviert. </w:t>
       </w:r>
       <w:r>
         <w:br/>
@@ -3070,18 +2665,10 @@
     </w:p>
     <w:p>
       <w:r>
-        <w:t xml:space="preserve">Sobald ein Client beendet wurde, wird der Code im </w:t>
-      </w:r>
-      <w:proofErr w:type="spellStart"/>
-      <w:r>
-        <w:t>Si</w:t>
-      </w:r>
-      <w:r>
-        <w:t>gChildHandler</w:t>
-      </w:r>
-      <w:proofErr w:type="spellEnd"/>
-      <w:r>
-        <w:t xml:space="preserve"> ausgeführt.</w:t>
+        <w:t>Sobald ein Client beendet wurde, wird der Code im Si</w:t>
+      </w:r>
+      <w:r>
+        <w:t>gChildHandler ausgeführt.</w:t>
       </w:r>
     </w:p>
     <w:p>
@@ -3090,58 +2677,10 @@
       </w:r>
       <w:r>
         <w:br/>
-        <w:t xml:space="preserve">Meine Vermutung ist das wenn ein Client beendet wird ja der </w:t>
-      </w:r>
-      <w:proofErr w:type="spellStart"/>
-      <w:r>
-        <w:t>sigChildHandler</w:t>
-      </w:r>
-      <w:proofErr w:type="spellEnd"/>
-      <w:r>
-        <w:t xml:space="preserve"> abgearbeitet wird. </w:t>
-      </w:r>
-      <w:r>
-        <w:t xml:space="preserve">Sollte </w:t>
-      </w:r>
-      <w:proofErr w:type="spellStart"/>
-      <w:r>
-        <w:t>nClients</w:t>
-      </w:r>
-      <w:proofErr w:type="spellEnd"/>
-      <w:r>
-        <w:t xml:space="preserve"> nicht == 0 sein, dann kommt in der Funktion das </w:t>
-      </w:r>
-      <w:proofErr w:type="spellStart"/>
-      <w:r>
-        <w:t>return</w:t>
-      </w:r>
-      <w:proofErr w:type="spellEnd"/>
-      <w:r>
-        <w:t xml:space="preserve">; zum </w:t>
-      </w:r>
-      <w:proofErr w:type="spellStart"/>
-      <w:r>
-        <w:t>tragen</w:t>
-      </w:r>
-      <w:proofErr w:type="spellEnd"/>
-      <w:r>
-        <w:t>. Das bedeutet der Code läuft im Servercode weiter. Da der Code auf eine Nachricht wartet (</w:t>
-      </w:r>
-      <w:proofErr w:type="spellStart"/>
-      <w:r>
-        <w:t>msgrcv</w:t>
-      </w:r>
-      <w:proofErr w:type="spellEnd"/>
-      <w:r>
-        <w:t xml:space="preserve">) läuft der Code weiter. Es wird also wieder das </w:t>
-      </w:r>
-      <w:proofErr w:type="spellStart"/>
-      <w:r>
-        <w:t>printf</w:t>
-      </w:r>
-      <w:proofErr w:type="spellEnd"/>
-      <w:r>
-        <w:t xml:space="preserve"> ausgeführt. Dann wartet das Programm wieder auf die nächste Nachricht, bzw. darauf das ein Client sich beendet.</w:t>
+        <w:t xml:space="preserve">Meine Vermutung ist das wenn ein Client beendet wird ja der sigChildHandler abgearbeitet wird. </w:t>
+      </w:r>
+      <w:r>
+        <w:t>Sollte nClients nicht == 0 sein, dann kommt in der Funktion das return; zum tragen. Das bedeutet der Code läuft im Servercode weiter. Da der Code auf eine Nachricht wartet (msgrcv) läuft der Code weiter. Es wird also wieder das printf ausgeführt. Dann wartet das Programm wieder auf die nächste Nachricht, bzw. darauf das ein Client sich beendet.</w:t>
       </w:r>
     </w:p>
     <w:p>
@@ -3156,19 +2695,14 @@
     </w:p>
     <w:p>
       <w:r>
-        <w:t xml:space="preserve">Im Servercode konnte ich durch das </w:t>
-      </w:r>
-      <w:proofErr w:type="spellStart"/>
-      <w:r>
-        <w:t>einfügen</w:t>
-      </w:r>
-      <w:proofErr w:type="spellEnd"/>
-      <w:r>
-        <w:t xml:space="preserve"> einer Fehler- bzw. Unterbrechungsbehandlung verhindern das Nachrichten welche mit einem Fehlercode abgefangen werden.</w:t>
+        <w:t>Im Servercode konnte ich durch das einfügen einer Fehler- bzw. Unterbrechungsbehandlung verhindern das Nachrichten welche mit einem Fehlercode abgefangen werden.</w:t>
       </w:r>
     </w:p>
     <w:p>
       <w:r>
+        <w:rPr>
+          <w:noProof/>
+        </w:rPr>
         <w:drawing>
           <wp:inline distT="0" distB="0" distL="0" distR="0" wp14:anchorId="57FAA9DC" wp14:editId="60FF9BAD">
             <wp:extent cx="5760720" cy="1536065"/>
@@ -3212,20 +2746,15 @@
       </w:r>
       <w:r>
         <w:br/>
-        <w:t xml:space="preserve">Dazu habe ich den </w:t>
-      </w:r>
-      <w:proofErr w:type="spellStart"/>
-      <w:r>
-        <w:t>sigChildHandler</w:t>
-      </w:r>
-      <w:proofErr w:type="spellEnd"/>
-      <w:r>
-        <w:t xml:space="preserve"> wie folgt angepasst.</w:t>
+        <w:t>Dazu habe ich den sigChildHandler wie folgt angepasst.</w:t>
       </w:r>
       <w:r>
         <w:br/>
       </w:r>
       <w:r>
+        <w:rPr>
+          <w:noProof/>
+        </w:rPr>
         <w:drawing>
           <wp:inline distT="0" distB="0" distL="0" distR="0" wp14:anchorId="30A3DE67" wp14:editId="2D82ED5E">
             <wp:extent cx="5760720" cy="1372870"/>
@@ -3273,6 +2802,9 @@
         <w:br/>
       </w:r>
       <w:r>
+        <w:rPr>
+          <w:noProof/>
+        </w:rPr>
         <w:drawing>
           <wp:inline distT="0" distB="0" distL="0" distR="0" wp14:anchorId="1DF37B91" wp14:editId="20D832BC">
             <wp:extent cx="4048690" cy="1981477"/>
@@ -3312,21 +2844,16 @@
     </w:p>
     <w:p>
       <w:r>
-        <w:t xml:space="preserve">Sollte der Signalhandler ein Signal „verpassen“ wird der Zombie mit </w:t>
-      </w:r>
-      <w:proofErr w:type="spellStart"/>
-      <w:r>
-        <w:t>waitpid</w:t>
-      </w:r>
-      <w:proofErr w:type="spellEnd"/>
-      <w:r>
-        <w:t xml:space="preserve"> gelöscht.</w:t>
+        <w:t>Sollte der Signalhandler ein Signal „verpassen“ wird der Zombie mit waitpid gelöscht.</w:t>
       </w:r>
       <w:r>
         <w:br/>
         <w:t>‚</w:t>
       </w:r>
       <w:r>
+        <w:rPr>
+          <w:noProof/>
+        </w:rPr>
         <w:drawing>
           <wp:inline distT="0" distB="0" distL="0" distR="0" wp14:anchorId="39C3960D" wp14:editId="1F6031EA">
             <wp:extent cx="4944165" cy="1448002"/>
@@ -3461,23 +2988,7 @@
           <w:b/>
           <w:bCs/>
         </w:rPr>
-        <w:t xml:space="preserve">- Welchen Speicherbedarf hat ein Objekt vom Typ </w:t>
-      </w:r>
-      <w:proofErr w:type="spellStart"/>
-      <w:r>
-        <w:rPr>
-          <w:b/>
-          <w:bCs/>
-        </w:rPr>
-        <w:t>contactsStruct</w:t>
-      </w:r>
-      <w:proofErr w:type="spellEnd"/>
-      <w:r>
-        <w:rPr>
-          <w:b/>
-          <w:bCs/>
-        </w:rPr>
-        <w:t>?</w:t>
+        <w:t>- Welchen Speicherbedarf hat ein Objekt vom Typ contactsStruct?</w:t>
       </w:r>
       <w:r>
         <w:t xml:space="preserve"> </w:t>
@@ -3527,27 +3038,11 @@
       </w:r>
       <w:r>
         <w:br/>
-        <w:t xml:space="preserve">Ein </w:t>
-      </w:r>
-      <w:proofErr w:type="spellStart"/>
-      <w:r>
-        <w:t>int</w:t>
-      </w:r>
-      <w:proofErr w:type="spellEnd"/>
-      <w:r>
-        <w:t xml:space="preserve"> benötigt 16Bit Speicher.</w:t>
+        <w:t>Ein int benötigt 16Bit Speicher.</w:t>
       </w:r>
       <w:r>
         <w:br/>
-        <w:t xml:space="preserve">Ein </w:t>
-      </w:r>
-      <w:proofErr w:type="spellStart"/>
-      <w:r>
-        <w:t>char</w:t>
-      </w:r>
-      <w:proofErr w:type="spellEnd"/>
-      <w:r>
-        <w:t xml:space="preserve"> benötig 8Bit</w:t>
+        <w:t>Ein char benötig 8Bit</w:t>
       </w:r>
       <w:r>
         <w:br/>
@@ -3555,28 +3050,12 @@
       </w:r>
       <w:r>
         <w:br/>
-        <w:t xml:space="preserve">Somit hat </w:t>
-      </w:r>
-      <w:proofErr w:type="spellStart"/>
-      <w:r>
-        <w:t>char</w:t>
-      </w:r>
-      <w:proofErr w:type="spellEnd"/>
-      <w:r>
-        <w:t xml:space="preserve"> Nachname einen Speicherbedarf von 8Bit * 15 pro CONTACT_N. In diesem Fall also 8Bit * 15 * 3 = 360Biit</w:t>
+        <w:t>Somit hat char Nachname einen Speicherbedarf von 8Bit * 15 pro CONTACT_N. In diesem Fall also 8Bit * 15 * 3 = 360Biit</w:t>
       </w:r>
     </w:p>
     <w:p>
       <w:r>
-        <w:t xml:space="preserve">Das selbe für </w:t>
-      </w:r>
-      <w:proofErr w:type="spellStart"/>
-      <w:r>
-        <w:t>char</w:t>
-      </w:r>
-      <w:proofErr w:type="spellEnd"/>
-      <w:r>
-        <w:t xml:space="preserve"> Vorname. 8Bit * 15 * 3 = 360Bit</w:t>
+        <w:t>Das selbe für char Vorname. 8Bit * 15 * 3 = 360Bit</w:t>
       </w:r>
     </w:p>
     <w:p>
@@ -3590,55 +3069,19 @@
       </w:r>
       <w:r>
         <w:br/>
-      </w:r>
-      <w:proofErr w:type="spellStart"/>
-      <w:r>
-        <w:t>int</w:t>
-      </w:r>
-      <w:proofErr w:type="spellEnd"/>
-      <w:r>
-        <w:t xml:space="preserve"> </w:t>
-      </w:r>
-      <w:proofErr w:type="spellStart"/>
-      <w:r>
-        <w:t>couter</w:t>
-      </w:r>
-      <w:proofErr w:type="spellEnd"/>
-      <w:r>
-        <w:t xml:space="preserve"> = 16Bit</w:t>
+        <w:t>int couter = 16Bit</w:t>
       </w:r>
       <w:r>
         <w:br/>
-      </w:r>
-      <w:proofErr w:type="spellStart"/>
-      <w:r>
-        <w:t>char</w:t>
-      </w:r>
-      <w:proofErr w:type="spellEnd"/>
-      <w:r>
-        <w:t xml:space="preserve"> Nachname = 360Bit</w:t>
+        <w:t>char Nachname = 360Bit</w:t>
       </w:r>
       <w:r>
         <w:br/>
-      </w:r>
-      <w:proofErr w:type="spellStart"/>
-      <w:r>
-        <w:t>char</w:t>
-      </w:r>
-      <w:proofErr w:type="spellEnd"/>
-      <w:r>
-        <w:t xml:space="preserve"> Vorname = 360Bit</w:t>
+        <w:t>char Vorname = 360Bit</w:t>
       </w:r>
       <w:r>
         <w:br/>
-      </w:r>
-      <w:proofErr w:type="spellStart"/>
-      <w:r>
-        <w:t>char</w:t>
-      </w:r>
-      <w:proofErr w:type="spellEnd"/>
-      <w:r>
-        <w:t xml:space="preserve"> email = 1080Bit</w:t>
+        <w:t>char email = 1080Bit</w:t>
       </w:r>
     </w:p>
     <w:p>
@@ -3729,7 +3172,7 @@
 </file>
 
 <file path=word/endnotes.xml><?xml version="1.0" encoding="utf-8"?>
-<w:endnotes xmlns:wpc="http://schemas.microsoft.com/office/word/2010/wordprocessingCanvas" xmlns:cx="http://schemas.microsoft.com/office/drawing/2014/chartex" xmlns:cx1="http://schemas.microsoft.com/office/drawing/2015/9/8/chartex" xmlns:cx2="http://schemas.microsoft.com/office/drawing/2015/10/21/chartex" xmlns:cx3="http://schemas.microsoft.com/office/drawing/2016/5/9/chartex" xmlns:cx4="http://schemas.microsoft.com/office/drawing/2016/5/10/chartex" xmlns:cx5="http://schemas.microsoft.com/office/drawing/2016/5/11/chartex" xmlns:cx6="http://schemas.microsoft.com/office/drawing/2016/5/12/chartex" xmlns:cx7="http://schemas.microsoft.com/office/drawing/2016/5/13/chartex" xmlns:cx8="http://schemas.microsoft.com/office/drawing/2016/5/14/chartex" xmlns:mc="http://schemas.openxmlformats.org/markup-compatibility/2006" xmlns:aink="http://schemas.microsoft.com/office/drawing/2016/ink" xmlns:am3d="http://schemas.microsoft.com/office/drawing/2017/model3d" xmlns:o="urn:schemas-microsoft-com:office:office" xmlns:r="http://schemas.openxmlformats.org/officeDocument/2006/relationships" xmlns:m="http://schemas.openxmlformats.org/officeDocument/2006/math" xmlns:v="urn:schemas-microsoft-com:vml" xmlns:wp14="http://schemas.microsoft.com/office/word/2010/wordprocessingDrawing" xmlns:wp="http://schemas.openxmlformats.org/drawingml/2006/wordprocessingDrawing" xmlns:w10="urn:schemas-microsoft-com:office:word" xmlns:w="http://schemas.openxmlformats.org/wordprocessingml/2006/main" xmlns:w14="http://schemas.microsoft.com/office/word/2010/wordml" xmlns:w15="http://schemas.microsoft.com/office/word/2012/wordml" xmlns:w16cex="http://schemas.microsoft.com/office/word/2018/wordml/cex" xmlns:w16cid="http://schemas.microsoft.com/office/word/2016/wordml/cid" xmlns:w16="http://schemas.microsoft.com/office/word/2018/wordml" xmlns:w16sdtdh="http://schemas.microsoft.com/office/word/2020/wordml/sdtdatahash" xmlns:w16se="http://schemas.microsoft.com/office/word/2015/wordml/symex" xmlns:wpg="http://schemas.microsoft.com/office/word/2010/wordprocessingGroup" xmlns:wpi="http://schemas.microsoft.com/office/word/2010/wordprocessingInk" xmlns:wne="http://schemas.microsoft.com/office/word/2006/wordml" xmlns:wps="http://schemas.microsoft.com/office/word/2010/wordprocessingShape" mc:Ignorable="w14 w15 w16se w16cid w16 w16cex w16sdtdh wp14">
+<w:endnotes xmlns:wpc="http://schemas.microsoft.com/office/word/2010/wordprocessingCanvas" xmlns:cx="http://schemas.microsoft.com/office/drawing/2014/chartex" xmlns:cx1="http://schemas.microsoft.com/office/drawing/2015/9/8/chartex" xmlns:cx2="http://schemas.microsoft.com/office/drawing/2015/10/21/chartex" xmlns:cx3="http://schemas.microsoft.com/office/drawing/2016/5/9/chartex" xmlns:cx4="http://schemas.microsoft.com/office/drawing/2016/5/10/chartex" xmlns:cx5="http://schemas.microsoft.com/office/drawing/2016/5/11/chartex" xmlns:cx6="http://schemas.microsoft.com/office/drawing/2016/5/12/chartex" xmlns:cx7="http://schemas.microsoft.com/office/drawing/2016/5/13/chartex" xmlns:cx8="http://schemas.microsoft.com/office/drawing/2016/5/14/chartex" xmlns:mc="http://schemas.openxmlformats.org/markup-compatibility/2006" xmlns:aink="http://schemas.microsoft.com/office/drawing/2016/ink" xmlns:am3d="http://schemas.microsoft.com/office/drawing/2017/model3d" xmlns:o="urn:schemas-microsoft-com:office:office" xmlns:oel="http://schemas.microsoft.com/office/2019/extlst" xmlns:r="http://schemas.openxmlformats.org/officeDocument/2006/relationships" xmlns:m="http://schemas.openxmlformats.org/officeDocument/2006/math" xmlns:v="urn:schemas-microsoft-com:vml" xmlns:wp14="http://schemas.microsoft.com/office/word/2010/wordprocessingDrawing" xmlns:wp="http://schemas.openxmlformats.org/drawingml/2006/wordprocessingDrawing" xmlns:w10="urn:schemas-microsoft-com:office:word" xmlns:w="http://schemas.openxmlformats.org/wordprocessingml/2006/main" xmlns:w14="http://schemas.microsoft.com/office/word/2010/wordml" xmlns:w15="http://schemas.microsoft.com/office/word/2012/wordml" xmlns:w16cex="http://schemas.microsoft.com/office/word/2018/wordml/cex" xmlns:w16cid="http://schemas.microsoft.com/office/word/2016/wordml/cid" xmlns:w16="http://schemas.microsoft.com/office/word/2018/wordml" xmlns:w16du="http://schemas.microsoft.com/office/word/2023/wordml/word16du" xmlns:w16sdtdh="http://schemas.microsoft.com/office/word/2020/wordml/sdtdatahash" xmlns:w16se="http://schemas.microsoft.com/office/word/2015/wordml/symex" xmlns:wpg="http://schemas.microsoft.com/office/word/2010/wordprocessingGroup" xmlns:wpi="http://schemas.microsoft.com/office/word/2010/wordprocessingInk" xmlns:wne="http://schemas.microsoft.com/office/word/2006/wordml" xmlns:wps="http://schemas.microsoft.com/office/word/2010/wordprocessingShape" mc:Ignorable="w14 w15 w16se w16cid w16 w16cex w16sdtdh w16du wp14">
   <w:endnote w:type="separator" w:id="-1">
     <w:p>
       <w:pPr>
@@ -3754,7 +3197,7 @@
 </file>
 
 <file path=word/footer1.xml><?xml version="1.0" encoding="utf-8"?>
-<w:ftr xmlns:wpc="http://schemas.microsoft.com/office/word/2010/wordprocessingCanvas" xmlns:cx="http://schemas.microsoft.com/office/drawing/2014/chartex" xmlns:cx1="http://schemas.microsoft.com/office/drawing/2015/9/8/chartex" xmlns:cx2="http://schemas.microsoft.com/office/drawing/2015/10/21/chartex" xmlns:cx3="http://schemas.microsoft.com/office/drawing/2016/5/9/chartex" xmlns:cx4="http://schemas.microsoft.com/office/drawing/2016/5/10/chartex" xmlns:cx5="http://schemas.microsoft.com/office/drawing/2016/5/11/chartex" xmlns:cx6="http://schemas.microsoft.com/office/drawing/2016/5/12/chartex" xmlns:cx7="http://schemas.microsoft.com/office/drawing/2016/5/13/chartex" xmlns:cx8="http://schemas.microsoft.com/office/drawing/2016/5/14/chartex" xmlns:mc="http://schemas.openxmlformats.org/markup-compatibility/2006" xmlns:aink="http://schemas.microsoft.com/office/drawing/2016/ink" xmlns:am3d="http://schemas.microsoft.com/office/drawing/2017/model3d" xmlns:o="urn:schemas-microsoft-com:office:office" xmlns:r="http://schemas.openxmlformats.org/officeDocument/2006/relationships" xmlns:m="http://schemas.openxmlformats.org/officeDocument/2006/math" xmlns:v="urn:schemas-microsoft-com:vml" xmlns:wp14="http://schemas.microsoft.com/office/word/2010/wordprocessingDrawing" xmlns:wp="http://schemas.openxmlformats.org/drawingml/2006/wordprocessingDrawing" xmlns:w10="urn:schemas-microsoft-com:office:word" xmlns:w="http://schemas.openxmlformats.org/wordprocessingml/2006/main" xmlns:w14="http://schemas.microsoft.com/office/word/2010/wordml" xmlns:w15="http://schemas.microsoft.com/office/word/2012/wordml" xmlns:w16cex="http://schemas.microsoft.com/office/word/2018/wordml/cex" xmlns:w16cid="http://schemas.microsoft.com/office/word/2016/wordml/cid" xmlns:w16="http://schemas.microsoft.com/office/word/2018/wordml" xmlns:w16sdtdh="http://schemas.microsoft.com/office/word/2020/wordml/sdtdatahash" xmlns:w16se="http://schemas.microsoft.com/office/word/2015/wordml/symex" xmlns:wpg="http://schemas.microsoft.com/office/word/2010/wordprocessingGroup" xmlns:wpi="http://schemas.microsoft.com/office/word/2010/wordprocessingInk" xmlns:wne="http://schemas.microsoft.com/office/word/2006/wordml" xmlns:wps="http://schemas.microsoft.com/office/word/2010/wordprocessingShape" mc:Ignorable="w14 w15 w16se w16cid w16 w16cex w16sdtdh wp14">
+<w:ftr xmlns:wpc="http://schemas.microsoft.com/office/word/2010/wordprocessingCanvas" xmlns:cx="http://schemas.microsoft.com/office/drawing/2014/chartex" xmlns:cx1="http://schemas.microsoft.com/office/drawing/2015/9/8/chartex" xmlns:cx2="http://schemas.microsoft.com/office/drawing/2015/10/21/chartex" xmlns:cx3="http://schemas.microsoft.com/office/drawing/2016/5/9/chartex" xmlns:cx4="http://schemas.microsoft.com/office/drawing/2016/5/10/chartex" xmlns:cx5="http://schemas.microsoft.com/office/drawing/2016/5/11/chartex" xmlns:cx6="http://schemas.microsoft.com/office/drawing/2016/5/12/chartex" xmlns:cx7="http://schemas.microsoft.com/office/drawing/2016/5/13/chartex" xmlns:cx8="http://schemas.microsoft.com/office/drawing/2016/5/14/chartex" xmlns:mc="http://schemas.openxmlformats.org/markup-compatibility/2006" xmlns:aink="http://schemas.microsoft.com/office/drawing/2016/ink" xmlns:am3d="http://schemas.microsoft.com/office/drawing/2017/model3d" xmlns:o="urn:schemas-microsoft-com:office:office" xmlns:oel="http://schemas.microsoft.com/office/2019/extlst" xmlns:r="http://schemas.openxmlformats.org/officeDocument/2006/relationships" xmlns:m="http://schemas.openxmlformats.org/officeDocument/2006/math" xmlns:v="urn:schemas-microsoft-com:vml" xmlns:wp14="http://schemas.microsoft.com/office/word/2010/wordprocessingDrawing" xmlns:wp="http://schemas.openxmlformats.org/drawingml/2006/wordprocessingDrawing" xmlns:w10="urn:schemas-microsoft-com:office:word" xmlns:w="http://schemas.openxmlformats.org/wordprocessingml/2006/main" xmlns:w14="http://schemas.microsoft.com/office/word/2010/wordml" xmlns:w15="http://schemas.microsoft.com/office/word/2012/wordml" xmlns:w16cex="http://schemas.microsoft.com/office/word/2018/wordml/cex" xmlns:w16cid="http://schemas.microsoft.com/office/word/2016/wordml/cid" xmlns:w16="http://schemas.microsoft.com/office/word/2018/wordml" xmlns:w16du="http://schemas.microsoft.com/office/word/2023/wordml/word16du" xmlns:w16sdtdh="http://schemas.microsoft.com/office/word/2020/wordml/sdtdatahash" xmlns:w16se="http://schemas.microsoft.com/office/word/2015/wordml/symex" xmlns:wpg="http://schemas.microsoft.com/office/word/2010/wordprocessingGroup" xmlns:wpi="http://schemas.microsoft.com/office/word/2010/wordprocessingInk" xmlns:wne="http://schemas.microsoft.com/office/word/2006/wordml" xmlns:wps="http://schemas.microsoft.com/office/word/2010/wordprocessingShape" mc:Ignorable="w14 w15 w16se w16cid w16 w16cex w16sdtdh w16du wp14">
   <w:sdt>
     <w:sdtPr>
       <w:id w:val="1661280162"/>
@@ -3763,7 +3206,6 @@
         <w:docPartUnique/>
       </w:docPartObj>
     </w:sdtPr>
-    <w:sdtEndPr/>
     <w:sdtContent>
       <w:p>
         <w:pPr>
@@ -3794,7 +3236,7 @@
 </file>
 
 <file path=word/footnotes.xml><?xml version="1.0" encoding="utf-8"?>
-<w:footnotes xmlns:wpc="http://schemas.microsoft.com/office/word/2010/wordprocessingCanvas" xmlns:cx="http://schemas.microsoft.com/office/drawing/2014/chartex" xmlns:cx1="http://schemas.microsoft.com/office/drawing/2015/9/8/chartex" xmlns:cx2="http://schemas.microsoft.com/office/drawing/2015/10/21/chartex" xmlns:cx3="http://schemas.microsoft.com/office/drawing/2016/5/9/chartex" xmlns:cx4="http://schemas.microsoft.com/office/drawing/2016/5/10/chartex" xmlns:cx5="http://schemas.microsoft.com/office/drawing/2016/5/11/chartex" xmlns:cx6="http://schemas.microsoft.com/office/drawing/2016/5/12/chartex" xmlns:cx7="http://schemas.microsoft.com/office/drawing/2016/5/13/chartex" xmlns:cx8="http://schemas.microsoft.com/office/drawing/2016/5/14/chartex" xmlns:mc="http://schemas.openxmlformats.org/markup-compatibility/2006" xmlns:aink="http://schemas.microsoft.com/office/drawing/2016/ink" xmlns:am3d="http://schemas.microsoft.com/office/drawing/2017/model3d" xmlns:o="urn:schemas-microsoft-com:office:office" xmlns:r="http://schemas.openxmlformats.org/officeDocument/2006/relationships" xmlns:m="http://schemas.openxmlformats.org/officeDocument/2006/math" xmlns:v="urn:schemas-microsoft-com:vml" xmlns:wp14="http://schemas.microsoft.com/office/word/2010/wordprocessingDrawing" xmlns:wp="http://schemas.openxmlformats.org/drawingml/2006/wordprocessingDrawing" xmlns:w10="urn:schemas-microsoft-com:office:word" xmlns:w="http://schemas.openxmlformats.org/wordprocessingml/2006/main" xmlns:w14="http://schemas.microsoft.com/office/word/2010/wordml" xmlns:w15="http://schemas.microsoft.com/office/word/2012/wordml" xmlns:w16cex="http://schemas.microsoft.com/office/word/2018/wordml/cex" xmlns:w16cid="http://schemas.microsoft.com/office/word/2016/wordml/cid" xmlns:w16="http://schemas.microsoft.com/office/word/2018/wordml" xmlns:w16sdtdh="http://schemas.microsoft.com/office/word/2020/wordml/sdtdatahash" xmlns:w16se="http://schemas.microsoft.com/office/word/2015/wordml/symex" xmlns:wpg="http://schemas.microsoft.com/office/word/2010/wordprocessingGroup" xmlns:wpi="http://schemas.microsoft.com/office/word/2010/wordprocessingInk" xmlns:wne="http://schemas.microsoft.com/office/word/2006/wordml" xmlns:wps="http://schemas.microsoft.com/office/word/2010/wordprocessingShape" mc:Ignorable="w14 w15 w16se w16cid w16 w16cex w16sdtdh wp14">
+<w:footnotes xmlns:wpc="http://schemas.microsoft.com/office/word/2010/wordprocessingCanvas" xmlns:cx="http://schemas.microsoft.com/office/drawing/2014/chartex" xmlns:cx1="http://schemas.microsoft.com/office/drawing/2015/9/8/chartex" xmlns:cx2="http://schemas.microsoft.com/office/drawing/2015/10/21/chartex" xmlns:cx3="http://schemas.microsoft.com/office/drawing/2016/5/9/chartex" xmlns:cx4="http://schemas.microsoft.com/office/drawing/2016/5/10/chartex" xmlns:cx5="http://schemas.microsoft.com/office/drawing/2016/5/11/chartex" xmlns:cx6="http://schemas.microsoft.com/office/drawing/2016/5/12/chartex" xmlns:cx7="http://schemas.microsoft.com/office/drawing/2016/5/13/chartex" xmlns:cx8="http://schemas.microsoft.com/office/drawing/2016/5/14/chartex" xmlns:mc="http://schemas.openxmlformats.org/markup-compatibility/2006" xmlns:aink="http://schemas.microsoft.com/office/drawing/2016/ink" xmlns:am3d="http://schemas.microsoft.com/office/drawing/2017/model3d" xmlns:o="urn:schemas-microsoft-com:office:office" xmlns:oel="http://schemas.microsoft.com/office/2019/extlst" xmlns:r="http://schemas.openxmlformats.org/officeDocument/2006/relationships" xmlns:m="http://schemas.openxmlformats.org/officeDocument/2006/math" xmlns:v="urn:schemas-microsoft-com:vml" xmlns:wp14="http://schemas.microsoft.com/office/word/2010/wordprocessingDrawing" xmlns:wp="http://schemas.openxmlformats.org/drawingml/2006/wordprocessingDrawing" xmlns:w10="urn:schemas-microsoft-com:office:word" xmlns:w="http://schemas.openxmlformats.org/wordprocessingml/2006/main" xmlns:w14="http://schemas.microsoft.com/office/word/2010/wordml" xmlns:w15="http://schemas.microsoft.com/office/word/2012/wordml" xmlns:w16cex="http://schemas.microsoft.com/office/word/2018/wordml/cex" xmlns:w16cid="http://schemas.microsoft.com/office/word/2016/wordml/cid" xmlns:w16="http://schemas.microsoft.com/office/word/2018/wordml" xmlns:w16du="http://schemas.microsoft.com/office/word/2023/wordml/word16du" xmlns:w16sdtdh="http://schemas.microsoft.com/office/word/2020/wordml/sdtdatahash" xmlns:w16se="http://schemas.microsoft.com/office/word/2015/wordml/symex" xmlns:wpg="http://schemas.microsoft.com/office/word/2010/wordprocessingGroup" xmlns:wpi="http://schemas.microsoft.com/office/word/2010/wordprocessingInk" xmlns:wne="http://schemas.microsoft.com/office/word/2006/wordml" xmlns:wps="http://schemas.microsoft.com/office/word/2010/wordprocessingShape" mc:Ignorable="w14 w15 w16se w16cid w16 w16cex w16sdtdh w16du wp14">
   <w:footnote w:type="separator" w:id="-1">
     <w:p>
       <w:pPr>
@@ -3819,7 +3261,7 @@
 </file>
 
 <file path=word/numbering.xml><?xml version="1.0" encoding="utf-8"?>
-<w:numbering xmlns:wpc="http://schemas.microsoft.com/office/word/2010/wordprocessingCanvas" xmlns:cx="http://schemas.microsoft.com/office/drawing/2014/chartex" xmlns:cx1="http://schemas.microsoft.com/office/drawing/2015/9/8/chartex" xmlns:cx2="http://schemas.microsoft.com/office/drawing/2015/10/21/chartex" xmlns:cx3="http://schemas.microsoft.com/office/drawing/2016/5/9/chartex" xmlns:cx4="http://schemas.microsoft.com/office/drawing/2016/5/10/chartex" xmlns:cx5="http://schemas.microsoft.com/office/drawing/2016/5/11/chartex" xmlns:cx6="http://schemas.microsoft.com/office/drawing/2016/5/12/chartex" xmlns:cx7="http://schemas.microsoft.com/office/drawing/2016/5/13/chartex" xmlns:cx8="http://schemas.microsoft.com/office/drawing/2016/5/14/chartex" xmlns:mc="http://schemas.openxmlformats.org/markup-compatibility/2006" xmlns:aink="http://schemas.microsoft.com/office/drawing/2016/ink" xmlns:am3d="http://schemas.microsoft.com/office/drawing/2017/model3d" xmlns:o="urn:schemas-microsoft-com:office:office" xmlns:r="http://schemas.openxmlformats.org/officeDocument/2006/relationships" xmlns:m="http://schemas.openxmlformats.org/officeDocument/2006/math" xmlns:v="urn:schemas-microsoft-com:vml" xmlns:wp14="http://schemas.microsoft.com/office/word/2010/wordprocessingDrawing" xmlns:wp="http://schemas.openxmlformats.org/drawingml/2006/wordprocessingDrawing" xmlns:w10="urn:schemas-microsoft-com:office:word" xmlns:w="http://schemas.openxmlformats.org/wordprocessingml/2006/main" xmlns:w14="http://schemas.microsoft.com/office/word/2010/wordml" xmlns:w15="http://schemas.microsoft.com/office/word/2012/wordml" xmlns:w16cex="http://schemas.microsoft.com/office/word/2018/wordml/cex" xmlns:w16cid="http://schemas.microsoft.com/office/word/2016/wordml/cid" xmlns:w16="http://schemas.microsoft.com/office/word/2018/wordml" xmlns:w16sdtdh="http://schemas.microsoft.com/office/word/2020/wordml/sdtdatahash" xmlns:w16se="http://schemas.microsoft.com/office/word/2015/wordml/symex" xmlns:wpg="http://schemas.microsoft.com/office/word/2010/wordprocessingGroup" xmlns:wpi="http://schemas.microsoft.com/office/word/2010/wordprocessingInk" xmlns:wne="http://schemas.microsoft.com/office/word/2006/wordml" xmlns:wps="http://schemas.microsoft.com/office/word/2010/wordprocessingShape" mc:Ignorable="w14 w15 w16se w16cid w16 w16cex w16sdtdh wp14">
+<w:numbering xmlns:wpc="http://schemas.microsoft.com/office/word/2010/wordprocessingCanvas" xmlns:cx="http://schemas.microsoft.com/office/drawing/2014/chartex" xmlns:cx1="http://schemas.microsoft.com/office/drawing/2015/9/8/chartex" xmlns:cx2="http://schemas.microsoft.com/office/drawing/2015/10/21/chartex" xmlns:cx3="http://schemas.microsoft.com/office/drawing/2016/5/9/chartex" xmlns:cx4="http://schemas.microsoft.com/office/drawing/2016/5/10/chartex" xmlns:cx5="http://schemas.microsoft.com/office/drawing/2016/5/11/chartex" xmlns:cx6="http://schemas.microsoft.com/office/drawing/2016/5/12/chartex" xmlns:cx7="http://schemas.microsoft.com/office/drawing/2016/5/13/chartex" xmlns:cx8="http://schemas.microsoft.com/office/drawing/2016/5/14/chartex" xmlns:mc="http://schemas.openxmlformats.org/markup-compatibility/2006" xmlns:aink="http://schemas.microsoft.com/office/drawing/2016/ink" xmlns:am3d="http://schemas.microsoft.com/office/drawing/2017/model3d" xmlns:o="urn:schemas-microsoft-com:office:office" xmlns:oel="http://schemas.microsoft.com/office/2019/extlst" xmlns:r="http://schemas.openxmlformats.org/officeDocument/2006/relationships" xmlns:m="http://schemas.openxmlformats.org/officeDocument/2006/math" xmlns:v="urn:schemas-microsoft-com:vml" xmlns:wp14="http://schemas.microsoft.com/office/word/2010/wordprocessingDrawing" xmlns:wp="http://schemas.openxmlformats.org/drawingml/2006/wordprocessingDrawing" xmlns:w10="urn:schemas-microsoft-com:office:word" xmlns:w="http://schemas.openxmlformats.org/wordprocessingml/2006/main" xmlns:w14="http://schemas.microsoft.com/office/word/2010/wordml" xmlns:w15="http://schemas.microsoft.com/office/word/2012/wordml" xmlns:w16cex="http://schemas.microsoft.com/office/word/2018/wordml/cex" xmlns:w16cid="http://schemas.microsoft.com/office/word/2016/wordml/cid" xmlns:w16="http://schemas.microsoft.com/office/word/2018/wordml" xmlns:w16du="http://schemas.microsoft.com/office/word/2023/wordml/word16du" xmlns:w16sdtdh="http://schemas.microsoft.com/office/word/2020/wordml/sdtdatahash" xmlns:w16se="http://schemas.microsoft.com/office/word/2015/wordml/symex" xmlns:wpg="http://schemas.microsoft.com/office/word/2010/wordprocessingGroup" xmlns:wpi="http://schemas.microsoft.com/office/word/2010/wordprocessingInk" xmlns:wne="http://schemas.microsoft.com/office/word/2006/wordml" xmlns:wps="http://schemas.microsoft.com/office/word/2010/wordprocessingShape" mc:Ignorable="w14 w15 w16se w16cid w16 w16cex w16sdtdh w16du wp14">
   <w:abstractNum w:abstractNumId="0" w15:restartNumberingAfterBreak="0">
     <w:nsid w:val="002F42D8"/>
     <w:multiLevelType w:val="multilevel"/>
@@ -7338,113 +6780,113 @@
       </w:rPr>
     </w:lvl>
   </w:abstractNum>
-  <w:num w:numId="1">
+  <w:num w:numId="1" w16cid:durableId="263923833">
     <w:abstractNumId w:val="15"/>
   </w:num>
-  <w:num w:numId="2">
+  <w:num w:numId="2" w16cid:durableId="903829928">
     <w:abstractNumId w:val="26"/>
   </w:num>
-  <w:num w:numId="3">
+  <w:num w:numId="3" w16cid:durableId="1981109440">
     <w:abstractNumId w:val="14"/>
   </w:num>
-  <w:num w:numId="4">
+  <w:num w:numId="4" w16cid:durableId="1857184581">
     <w:abstractNumId w:val="13"/>
   </w:num>
-  <w:num w:numId="5">
+  <w:num w:numId="5" w16cid:durableId="1511868985">
     <w:abstractNumId w:val="0"/>
   </w:num>
-  <w:num w:numId="6">
+  <w:num w:numId="6" w16cid:durableId="966545585">
     <w:abstractNumId w:val="21"/>
   </w:num>
-  <w:num w:numId="7">
+  <w:num w:numId="7" w16cid:durableId="882057274">
     <w:abstractNumId w:val="24"/>
   </w:num>
-  <w:num w:numId="8">
+  <w:num w:numId="8" w16cid:durableId="648174172">
     <w:abstractNumId w:val="16"/>
   </w:num>
-  <w:num w:numId="9">
+  <w:num w:numId="9" w16cid:durableId="2035421051">
     <w:abstractNumId w:val="12"/>
   </w:num>
-  <w:num w:numId="10">
+  <w:num w:numId="10" w16cid:durableId="1669793514">
     <w:abstractNumId w:val="4"/>
   </w:num>
-  <w:num w:numId="11">
+  <w:num w:numId="11" w16cid:durableId="1861383785">
     <w:abstractNumId w:val="30"/>
   </w:num>
-  <w:num w:numId="12">
+  <w:num w:numId="12" w16cid:durableId="369645683">
     <w:abstractNumId w:val="31"/>
   </w:num>
-  <w:num w:numId="13">
+  <w:num w:numId="13" w16cid:durableId="681053037">
     <w:abstractNumId w:val="23"/>
   </w:num>
-  <w:num w:numId="14">
+  <w:num w:numId="14" w16cid:durableId="694845180">
     <w:abstractNumId w:val="1"/>
   </w:num>
-  <w:num w:numId="15">
+  <w:num w:numId="15" w16cid:durableId="283199682">
     <w:abstractNumId w:val="3"/>
   </w:num>
-  <w:num w:numId="16">
+  <w:num w:numId="16" w16cid:durableId="1726642871">
     <w:abstractNumId w:val="10"/>
   </w:num>
-  <w:num w:numId="17">
+  <w:num w:numId="17" w16cid:durableId="1664704257">
     <w:abstractNumId w:val="28"/>
   </w:num>
-  <w:num w:numId="18">
+  <w:num w:numId="18" w16cid:durableId="1506435815">
     <w:abstractNumId w:val="20"/>
   </w:num>
-  <w:num w:numId="19">
+  <w:num w:numId="19" w16cid:durableId="589698960">
     <w:abstractNumId w:val="6"/>
   </w:num>
-  <w:num w:numId="20">
+  <w:num w:numId="20" w16cid:durableId="273707900">
     <w:abstractNumId w:val="8"/>
   </w:num>
-  <w:num w:numId="21">
+  <w:num w:numId="21" w16cid:durableId="1806699700">
     <w:abstractNumId w:val="17"/>
   </w:num>
-  <w:num w:numId="22">
+  <w:num w:numId="22" w16cid:durableId="1574201032">
     <w:abstractNumId w:val="5"/>
   </w:num>
-  <w:num w:numId="23">
+  <w:num w:numId="23" w16cid:durableId="276329292">
     <w:abstractNumId w:val="7"/>
   </w:num>
-  <w:num w:numId="24">
+  <w:num w:numId="24" w16cid:durableId="1922331156">
     <w:abstractNumId w:val="29"/>
   </w:num>
-  <w:num w:numId="25">
+  <w:num w:numId="25" w16cid:durableId="312804194">
     <w:abstractNumId w:val="32"/>
   </w:num>
-  <w:num w:numId="26">
+  <w:num w:numId="26" w16cid:durableId="1897543832">
     <w:abstractNumId w:val="11"/>
   </w:num>
-  <w:num w:numId="27">
+  <w:num w:numId="27" w16cid:durableId="866914266">
     <w:abstractNumId w:val="9"/>
   </w:num>
-  <w:num w:numId="28">
+  <w:num w:numId="28" w16cid:durableId="2126538528">
     <w:abstractNumId w:val="19"/>
   </w:num>
-  <w:num w:numId="29">
+  <w:num w:numId="29" w16cid:durableId="357703242">
     <w:abstractNumId w:val="22"/>
   </w:num>
-  <w:num w:numId="30">
+  <w:num w:numId="30" w16cid:durableId="1870221736">
     <w:abstractNumId w:val="33"/>
   </w:num>
-  <w:num w:numId="31">
+  <w:num w:numId="31" w16cid:durableId="608702748">
     <w:abstractNumId w:val="18"/>
   </w:num>
-  <w:num w:numId="32">
+  <w:num w:numId="32" w16cid:durableId="885601651">
     <w:abstractNumId w:val="27"/>
   </w:num>
-  <w:num w:numId="33">
+  <w:num w:numId="33" w16cid:durableId="27729721">
     <w:abstractNumId w:val="2"/>
   </w:num>
-  <w:num w:numId="34">
+  <w:num w:numId="34" w16cid:durableId="1488788241">
     <w:abstractNumId w:val="25"/>
   </w:num>
 </w:numbering>
 </file>
 
 <file path=word/styles.xml><?xml version="1.0" encoding="utf-8"?>
-<w:styles xmlns:mc="http://schemas.openxmlformats.org/markup-compatibility/2006" xmlns:r="http://schemas.openxmlformats.org/officeDocument/2006/relationships" xmlns:w="http://schemas.openxmlformats.org/wordprocessingml/2006/main" xmlns:w14="http://schemas.microsoft.com/office/word/2010/wordml" xmlns:w15="http://schemas.microsoft.com/office/word/2012/wordml" xmlns:w16cex="http://schemas.microsoft.com/office/word/2018/wordml/cex" xmlns:w16cid="http://schemas.microsoft.com/office/word/2016/wordml/cid" xmlns:w16="http://schemas.microsoft.com/office/word/2018/wordml" xmlns:w16sdtdh="http://schemas.microsoft.com/office/word/2020/wordml/sdtdatahash" xmlns:w16se="http://schemas.microsoft.com/office/word/2015/wordml/symex" mc:Ignorable="w14 w15 w16se w16cid w16 w16cex w16sdtdh">
+<w:styles xmlns:mc="http://schemas.openxmlformats.org/markup-compatibility/2006" xmlns:r="http://schemas.openxmlformats.org/officeDocument/2006/relationships" xmlns:w="http://schemas.openxmlformats.org/wordprocessingml/2006/main" xmlns:w14="http://schemas.microsoft.com/office/word/2010/wordml" xmlns:w15="http://schemas.microsoft.com/office/word/2012/wordml" xmlns:w16cex="http://schemas.microsoft.com/office/word/2018/wordml/cex" xmlns:w16cid="http://schemas.microsoft.com/office/word/2016/wordml/cid" xmlns:w16="http://schemas.microsoft.com/office/word/2018/wordml" xmlns:w16du="http://schemas.microsoft.com/office/word/2023/wordml/word16du" xmlns:w16sdtdh="http://schemas.microsoft.com/office/word/2020/wordml/sdtdatahash" xmlns:w16se="http://schemas.microsoft.com/office/word/2015/wordml/symex" mc:Ignorable="w14 w15 w16se w16cid w16 w16cex w16sdtdh w16du">
   <w:docDefaults>
     <w:rPrDefault>
       <w:rPr>
@@ -9249,6 +8691,12 @@
 </file>
 
 <file path=customXml/item1.xml><?xml version="1.0" encoding="utf-8"?>
+<p:properties xmlns:p="http://schemas.microsoft.com/office/2006/metadata/properties" xmlns:xsi="http://www.w3.org/2001/XMLSchema-instance" xmlns:pc="http://schemas.microsoft.com/office/infopath/2007/PartnerControls">
+  <documentManagement/>
+</p:properties>
+</file>
+
+<file path=customXml/item2.xml><?xml version="1.0" encoding="utf-8"?>
 <ct:contentTypeSchema xmlns:ct="http://schemas.microsoft.com/office/2006/metadata/contentType" xmlns:ma="http://schemas.microsoft.com/office/2006/metadata/properties/metaAttributes" ct:_="" ma:_="" ma:contentTypeName="Dokument" ma:contentTypeID="0x01010040230178078E6A498EB0CB7BF86C1469" ma:contentTypeVersion="13" ma:contentTypeDescription="Ein neues Dokument erstellen." ma:contentTypeScope="" ma:versionID="cfb5bb7213a64f53574da40b5248b847">
   <xsd:schema xmlns:xsd="http://www.w3.org/2001/XMLSchema" xmlns:xs="http://www.w3.org/2001/XMLSchema" xmlns:p="http://schemas.microsoft.com/office/2006/metadata/properties" xmlns:ns3="19c54707-4ff3-4ad8-a8e5-5068ef429ce3" xmlns:ns4="38318936-ad2b-4262-a8a0-5b5d09de7853" targetNamespace="http://schemas.microsoft.com/office/2006/metadata/properties" ma:root="true" ma:fieldsID="1cb68cd9ee314dc73e7154087f154df2" ns3:_="" ns4:_="">
     <xsd:import namespace="19c54707-4ff3-4ad8-a8e5-5068ef429ce3"/>
@@ -9471,17 +8919,7 @@
 </ct:contentTypeSchema>
 </file>
 
-<file path=customXml/item2.xml><?xml version="1.0" encoding="utf-8"?>
-<p:properties xmlns:p="http://schemas.microsoft.com/office/2006/metadata/properties" xmlns:xsi="http://www.w3.org/2001/XMLSchema-instance" xmlns:pc="http://schemas.microsoft.com/office/infopath/2007/PartnerControls">
-  <documentManagement/>
-</p:properties>
-</file>
-
 <file path=customXml/item3.xml><?xml version="1.0" encoding="utf-8"?>
-<b:Sources xmlns:b="http://schemas.openxmlformats.org/officeDocument/2006/bibliography" xmlns="http://schemas.openxmlformats.org/officeDocument/2006/bibliography" SelectedStyle="\APA.XSL" StyleName="APA"/>
-</file>
-
-<file path=customXml/item4.xml><?xml version="1.0" encoding="utf-8"?>
 <?mso-contentType ?>
 <FormTemplates xmlns="http://schemas.microsoft.com/sharepoint/v3/contenttype/forms">
   <Display>DocumentLibraryForm</Display>
@@ -9490,7 +8928,20 @@
 </FormTemplates>
 </file>
 
+<file path=customXml/item4.xml><?xml version="1.0" encoding="utf-8"?>
+<b:Sources xmlns:b="http://schemas.openxmlformats.org/officeDocument/2006/bibliography" xmlns="http://schemas.openxmlformats.org/officeDocument/2006/bibliography" SelectedStyle="\APA.XSL" StyleName="APA"/>
+</file>
+
 <file path=customXml/itemProps1.xml><?xml version="1.0" encoding="utf-8"?>
+<ds:datastoreItem xmlns:ds="http://schemas.openxmlformats.org/officeDocument/2006/customXml" ds:itemID="{AAE0CFF9-D54B-439B-A9A0-0601D33D8D49}">
+  <ds:schemaRefs>
+    <ds:schemaRef ds:uri="http://schemas.microsoft.com/office/2006/metadata/properties"/>
+    <ds:schemaRef ds:uri="http://schemas.microsoft.com/office/infopath/2007/PartnerControls"/>
+  </ds:schemaRefs>
+</ds:datastoreItem>
+</file>
+
+<file path=customXml/itemProps2.xml><?xml version="1.0" encoding="utf-8"?>
 <ds:datastoreItem xmlns:ds="http://schemas.openxmlformats.org/officeDocument/2006/customXml" ds:itemID="{225DF169-3B50-43AB-88A6-A722EC4FBD60}">
   <ds:schemaRefs>
     <ds:schemaRef ds:uri="http://schemas.microsoft.com/office/2006/metadata/contentType"/>
@@ -9509,27 +8960,18 @@
 </ds:datastoreItem>
 </file>
 
-<file path=customXml/itemProps2.xml><?xml version="1.0" encoding="utf-8"?>
-<ds:datastoreItem xmlns:ds="http://schemas.openxmlformats.org/officeDocument/2006/customXml" ds:itemID="{AAE0CFF9-D54B-439B-A9A0-0601D33D8D49}">
+<file path=customXml/itemProps3.xml><?xml version="1.0" encoding="utf-8"?>
+<ds:datastoreItem xmlns:ds="http://schemas.openxmlformats.org/officeDocument/2006/customXml" ds:itemID="{CA236281-E422-4394-A9AC-99BB5F5E7C42}">
   <ds:schemaRefs>
-    <ds:schemaRef ds:uri="http://schemas.microsoft.com/office/2006/metadata/properties"/>
-    <ds:schemaRef ds:uri="http://schemas.microsoft.com/office/infopath/2007/PartnerControls"/>
+    <ds:schemaRef ds:uri="http://schemas.microsoft.com/sharepoint/v3/contenttype/forms"/>
   </ds:schemaRefs>
 </ds:datastoreItem>
 </file>
 
-<file path=customXml/itemProps3.xml><?xml version="1.0" encoding="utf-8"?>
+<file path=customXml/itemProps4.xml><?xml version="1.0" encoding="utf-8"?>
 <ds:datastoreItem xmlns:ds="http://schemas.openxmlformats.org/officeDocument/2006/customXml" ds:itemID="{323F5304-F2BF-46B4-AB08-B78AA1CA58EC}">
   <ds:schemaRefs>
     <ds:schemaRef ds:uri="http://schemas.openxmlformats.org/officeDocument/2006/bibliography"/>
   </ds:schemaRefs>
 </ds:datastoreItem>
-</file>
-
-<file path=customXml/itemProps4.xml><?xml version="1.0" encoding="utf-8"?>
-<ds:datastoreItem xmlns:ds="http://schemas.openxmlformats.org/officeDocument/2006/customXml" ds:itemID="{CA236281-E422-4394-A9AC-99BB5F5E7C42}">
-  <ds:schemaRefs>
-    <ds:schemaRef ds:uri="http://schemas.microsoft.com/sharepoint/v3/contenttype/forms"/>
-  </ds:schemaRefs>
-</ds:datastoreItem>
 </file>
</xml_diff>